<commit_message>
Mise à jour du document "DB_initialisation" dans la Documentation
</commit_message>
<xml_diff>
--- a/Documentation/Sources des PDF/DB_initialisation.docx
+++ b/Documentation/Sources des PDF/DB_initialisation.docx
@@ -50,7 +50,23 @@
           <w:sz w:val="24"/>
           <w:szCs w:val="24"/>
         </w:rPr>
-        <w:t>Ce document détaille l’installation de la base de données nécessaire permettant d’assurer l’ensemble des fonctionnalités de l’application WEB réalisée.</w:t>
+        <w:t>Ce document détaille l</w:t>
+      </w:r>
+      <w:r>
+        <w:rPr>
+          <w:rFonts w:ascii="Source Sans Pro Light" w:hAnsi="Source Sans Pro Light"/>
+          <w:sz w:val="24"/>
+          <w:szCs w:val="24"/>
+        </w:rPr>
+        <w:t>a procédure d</w:t>
+      </w:r>
+      <w:r>
+        <w:rPr>
+          <w:rFonts w:ascii="Source Sans Pro Light" w:hAnsi="Source Sans Pro Light"/>
+          <w:sz w:val="24"/>
+          <w:szCs w:val="24"/>
+        </w:rPr>
+        <w:t>’installation de la base de données permettant d’assurer l’ensemble des fonctionnalités de l’application WEB réalisée.</w:t>
       </w:r>
       <w:r>
         <w:rPr>
@@ -146,8 +162,6 @@
         </w:rPr>
         <w:t xml:space="preserve">de code </w:t>
       </w:r>
-      <w:bookmarkStart w:id="0" w:name="_GoBack"/>
-      <w:bookmarkEnd w:id="0"/>
       <w:r>
         <w:rPr>
           <w:rFonts w:ascii="Source Sans Pro Light" w:hAnsi="Source Sans Pro Light"/>
@@ -166,6 +180,7 @@
         </w:rPr>
         <w:t xml:space="preserve"> (</w:t>
       </w:r>
+      <w:proofErr w:type="spellStart"/>
       <w:r>
         <w:rPr>
           <w:rFonts w:ascii="Source Sans Pro Light" w:hAnsi="Source Sans Pro Light"/>
@@ -176,6 +191,7 @@
         </w:rPr>
         <w:t>Spyder</w:t>
       </w:r>
+      <w:proofErr w:type="spellEnd"/>
       <w:r>
         <w:rPr>
           <w:rFonts w:ascii="Source Sans Pro Light" w:hAnsi="Source Sans Pro Light"/>
@@ -247,7 +263,7 @@
           <w:sz w:val="24"/>
           <w:szCs w:val="24"/>
         </w:rPr>
-        <w:t>Python_DB_INIT_partie_1.py</w:t>
+        <w:t>Python_DB_INIT.py</w:t>
       </w:r>
       <w:r>
         <w:rPr>
@@ -360,7 +376,7 @@
           <w:sz w:val="24"/>
           <w:szCs w:val="24"/>
         </w:rPr>
-        <w:t>Python_DB_INIT_partie_1.py</w:t>
+        <w:t>Python_DB_INIT.py</w:t>
       </w:r>
       <w:r>
         <w:rPr>
@@ -420,7 +436,23 @@
           <w:sz w:val="24"/>
           <w:szCs w:val="24"/>
         </w:rPr>
-        <w:t xml:space="preserve"> installation de la base de données en ouvrant le fichier </w:t>
+        <w:t xml:space="preserve"> </w:t>
+      </w:r>
+      <w:r>
+        <w:rPr>
+          <w:rFonts w:ascii="Source Sans Pro Light" w:hAnsi="Source Sans Pro Light"/>
+          <w:sz w:val="24"/>
+          <w:szCs w:val="24"/>
+        </w:rPr>
+        <w:t>de l’</w:t>
+      </w:r>
+      <w:r>
+        <w:rPr>
+          <w:rFonts w:ascii="Source Sans Pro Light" w:hAnsi="Source Sans Pro Light"/>
+          <w:sz w:val="24"/>
+          <w:szCs w:val="24"/>
+        </w:rPr>
+        <w:t xml:space="preserve">installation de la base de données en ouvrant le fichier </w:t>
       </w:r>
       <w:r>
         <w:rPr>
@@ -440,6 +472,7 @@
         </w:rPr>
         <w:t xml:space="preserve"> </w:t>
       </w:r>
+      <w:proofErr w:type="spellStart"/>
       <w:r>
         <w:rPr>
           <w:rFonts w:ascii="Source Sans Pro Light" w:hAnsi="Source Sans Pro Light"/>
@@ -452,6 +485,7 @@
         </w:rPr>
         <w:t>pays.sqlite</w:t>
       </w:r>
+      <w:proofErr w:type="spellEnd"/>
       <w:r>
         <w:rPr>
           <w:rFonts w:ascii="Source Sans Pro Light" w:hAnsi="Source Sans Pro Light"/>
@@ -478,6 +512,147 @@
         </w:rPr>
         <w:t>, et en observant que le contenu de la base de données convient.</w:t>
       </w:r>
+      <w:r>
+        <w:rPr>
+          <w:rFonts w:ascii="Source Sans Pro Light" w:hAnsi="Source Sans Pro Light"/>
+          <w:sz w:val="24"/>
+          <w:szCs w:val="24"/>
+        </w:rPr>
+        <w:t xml:space="preserve"> En particulier, l’ensemble des champs présentés dans le fichier </w:t>
+      </w:r>
+      <w:r>
+        <w:rPr>
+          <w:rFonts w:ascii="Source Sans Pro Light" w:hAnsi="Source Sans Pro Light"/>
+          <w:b/>
+          <w:bCs/>
+          <w:i/>
+          <w:iCs/>
+          <w:sz w:val="24"/>
+          <w:szCs w:val="24"/>
+        </w:rPr>
+        <w:t>Guide_base_de_donnees.pdf</w:t>
+      </w:r>
+      <w:r>
+        <w:rPr>
+          <w:rFonts w:ascii="Source Sans Pro Light" w:hAnsi="Source Sans Pro Light"/>
+          <w:sz w:val="24"/>
+          <w:szCs w:val="24"/>
+        </w:rPr>
+        <w:t xml:space="preserve"> doivent se trouver dans la table </w:t>
+      </w:r>
+      <w:r>
+        <w:rPr>
+          <w:rFonts w:ascii="Source Sans Pro Light" w:hAnsi="Source Sans Pro Light"/>
+          <w:i/>
+          <w:iCs/>
+          <w:sz w:val="24"/>
+          <w:szCs w:val="24"/>
+        </w:rPr>
+        <w:t>countries</w:t>
+      </w:r>
+      <w:r>
+        <w:rPr>
+          <w:rFonts w:ascii="Source Sans Pro Light" w:hAnsi="Source Sans Pro Light"/>
+          <w:sz w:val="24"/>
+          <w:szCs w:val="24"/>
+        </w:rPr>
+        <w:t xml:space="preserve"> et la base doit contenir ces informations pour 51 pays, sous réserve de la présence de certaines valeurs </w:t>
+      </w:r>
+      <w:r>
+        <w:rPr>
+          <w:rFonts w:ascii="Source Sans Pro Light" w:hAnsi="Source Sans Pro Light"/>
+          <w:i/>
+          <w:iCs/>
+          <w:sz w:val="24"/>
+          <w:szCs w:val="24"/>
+        </w:rPr>
+        <w:t>NULL</w:t>
+      </w:r>
+      <w:r>
+        <w:rPr>
+          <w:rFonts w:ascii="Source Sans Pro Light" w:hAnsi="Source Sans Pro Light"/>
+          <w:sz w:val="24"/>
+          <w:szCs w:val="24"/>
+        </w:rPr>
+        <w:t xml:space="preserve"> associées à une donnée inconnue pour le pays en question</w:t>
+      </w:r>
+    </w:p>
+    <w:p>
+      <w:pPr>
+        <w:jc w:val="both"/>
+        <w:rPr>
+          <w:rFonts w:ascii="Source Sans Pro Light" w:hAnsi="Source Sans Pro Light"/>
+          <w:sz w:val="24"/>
+          <w:szCs w:val="24"/>
+        </w:rPr>
+      </w:pPr>
+    </w:p>
+    <w:p>
+      <w:pPr>
+        <w:jc w:val="both"/>
+        <w:rPr>
+          <w:rFonts w:ascii="Source Sans Pro Light" w:hAnsi="Source Sans Pro Light"/>
+          <w:sz w:val="24"/>
+          <w:szCs w:val="24"/>
+        </w:rPr>
+      </w:pPr>
+      <w:r>
+        <w:rPr>
+          <w:rFonts w:ascii="Source Sans Pro Light" w:hAnsi="Source Sans Pro Light"/>
+          <w:i/>
+          <w:iCs/>
+          <w:sz w:val="24"/>
+          <w:szCs w:val="24"/>
+          <w:u w:val="single"/>
+        </w:rPr>
+        <w:t>Remarque</w:t>
+      </w:r>
+      <w:r>
+        <w:rPr>
+          <w:rFonts w:ascii="Source Sans Pro Light" w:hAnsi="Source Sans Pro Light"/>
+          <w:sz w:val="24"/>
+          <w:szCs w:val="24"/>
+        </w:rPr>
+        <w:t xml:space="preserve"> : </w:t>
+      </w:r>
+      <w:r>
+        <w:rPr>
+          <w:rFonts w:ascii="Source Sans Pro Light" w:hAnsi="Source Sans Pro Light"/>
+          <w:sz w:val="24"/>
+          <w:szCs w:val="24"/>
+        </w:rPr>
+        <w:t xml:space="preserve">Normalement, la base de données est déjà fournie, donc l’installation n’est pas nécessaire. Ce document reste néanmoins un support détaillant la démarche suivie pour initialiser la base de données à partir des données recueillies dans le dossier compressé </w:t>
+      </w:r>
+      <w:r>
+        <w:rPr>
+          <w:rFonts w:ascii="Source Sans Pro Light" w:hAnsi="Source Sans Pro Light"/>
+          <w:b/>
+          <w:bCs/>
+          <w:i/>
+          <w:iCs/>
+          <w:sz w:val="24"/>
+          <w:szCs w:val="24"/>
+        </w:rPr>
+        <w:t>europe.zip</w:t>
+      </w:r>
+      <w:r>
+        <w:rPr>
+          <w:rFonts w:ascii="Source Sans Pro Light" w:hAnsi="Source Sans Pro Light"/>
+          <w:sz w:val="24"/>
+          <w:szCs w:val="24"/>
+        </w:rPr>
+        <w:t>.</w:t>
+      </w:r>
+      <w:r>
+        <w:rPr>
+          <w:rFonts w:ascii="Source Sans Pro Light" w:hAnsi="Source Sans Pro Light"/>
+          <w:sz w:val="24"/>
+          <w:szCs w:val="24"/>
+        </w:rPr>
+        <w:t xml:space="preserve"> L’objectif principal était de réaliser cette initialisation à partir d’un unique document Python.</w:t>
+      </w:r>
+      <w:bookmarkStart w:id="0" w:name="_GoBack"/>
+      <w:bookmarkEnd w:id="0"/>
     </w:p>
     <w:sectPr>
       <w:pgSz w:w="11906" w:h="16838"/>

</xml_diff>